<commit_message>
Updates for week 3
</commit_message>
<xml_diff>
--- a/documents/download_script.docx
+++ b/documents/download_script.docx
@@ -97,6 +97,13 @@
         </w:rPr>
         <w:t>open.</w:t>
       </w:r>
+      <w:r>
+        <w:rPr>
+          <w:sz w:val="48"/>
+          <w:szCs w:val="48"/>
+        </w:rPr>
+        <w:t xml:space="preserve"> Notice that I am in my Stat1010 project, I know that from here and here.</w:t>
+      </w:r>
     </w:p>
     <w:p>
       <w:pPr>
@@ -273,6 +280,69 @@
         </w:rPr>
         <w:t>RStudio.</w:t>
       </w:r>
+      <w:r>
+        <w:rPr>
+          <w:sz w:val="48"/>
+          <w:szCs w:val="48"/>
+        </w:rPr>
+        <w:t xml:space="preserve"> I can insert a code chunk by pushing this button.</w:t>
+      </w:r>
+    </w:p>
+    <w:p>
+      <w:pPr>
+        <w:rPr>
+          <w:sz w:val="48"/>
+          <w:szCs w:val="48"/>
+        </w:rPr>
+      </w:pPr>
+    </w:p>
+    <w:p>
+      <w:pPr>
+        <w:rPr>
+          <w:sz w:val="48"/>
+          <w:szCs w:val="48"/>
+        </w:rPr>
+      </w:pPr>
+      <w:r>
+        <w:rPr>
+          <w:sz w:val="48"/>
+          <w:szCs w:val="48"/>
+        </w:rPr>
+        <w:lastRenderedPageBreak/>
+        <w:t xml:space="preserve">It is important to </w:t>
+      </w:r>
+      <w:proofErr w:type="gramStart"/>
+      <w:r>
+        <w:rPr>
+          <w:sz w:val="48"/>
+          <w:szCs w:val="48"/>
+        </w:rPr>
+        <w:t>library(</w:t>
+      </w:r>
+      <w:proofErr w:type="gramEnd"/>
+      <w:r>
+        <w:rPr>
+          <w:sz w:val="48"/>
+          <w:szCs w:val="48"/>
+        </w:rPr>
+        <w:t xml:space="preserve">) </w:t>
+      </w:r>
+      <w:proofErr w:type="spellStart"/>
+      <w:r>
+        <w:rPr>
+          <w:sz w:val="48"/>
+          <w:szCs w:val="48"/>
+        </w:rPr>
+        <w:t>tidyverse</w:t>
+      </w:r>
+      <w:proofErr w:type="spellEnd"/>
+      <w:r>
+        <w:rPr>
+          <w:sz w:val="48"/>
+          <w:szCs w:val="48"/>
+        </w:rPr>
+        <w:t xml:space="preserve"> and other relevant packages first.</w:t>
+      </w:r>
     </w:p>
     <w:p>
       <w:pPr>
@@ -317,7 +387,6 @@
           <w:sz w:val="48"/>
           <w:szCs w:val="48"/>
         </w:rPr>
-        <w:lastRenderedPageBreak/>
         <w:t>I will insert another code chunk and copy and paste another line of code</w:t>
       </w:r>
     </w:p>
@@ -348,30 +417,35 @@
           <w:sz w:val="48"/>
           <w:szCs w:val="48"/>
         </w:rPr>
-        <w:t xml:space="preserve"> watch the computer think and the pdf will upload.</w:t>
-      </w:r>
-    </w:p>
-    <w:p>
-      <w:pPr>
-        <w:rPr>
-          <w:sz w:val="48"/>
-          <w:szCs w:val="48"/>
-        </w:rPr>
-      </w:pPr>
-    </w:p>
-    <w:p>
-      <w:pPr>
-        <w:rPr>
-          <w:sz w:val="48"/>
-          <w:szCs w:val="48"/>
-        </w:rPr>
-      </w:pPr>
-      <w:r>
-        <w:rPr>
-          <w:sz w:val="48"/>
-          <w:szCs w:val="48"/>
-        </w:rPr>
-        <w:t>From here I upload it to the appropriate site</w:t>
+        <w:t xml:space="preserve"> watch the computer think and the</w:t>
+      </w:r>
+      <w:r>
+        <w:rPr>
+          <w:sz w:val="48"/>
+          <w:szCs w:val="48"/>
+        </w:rPr>
+        <w:t>n</w:t>
+      </w:r>
+      <w:r>
+        <w:rPr>
+          <w:sz w:val="48"/>
+          <w:szCs w:val="48"/>
+        </w:rPr>
+        <w:t xml:space="preserve"> upload</w:t>
+      </w:r>
+      <w:r>
+        <w:rPr>
+          <w:sz w:val="48"/>
+          <w:szCs w:val="48"/>
+        </w:rPr>
+        <w:t xml:space="preserve"> the pdf to the appropriate site</w:t>
+      </w:r>
+      <w:r>
+        <w:rPr>
+          <w:sz w:val="48"/>
+          <w:szCs w:val="48"/>
+        </w:rPr>
+        <w:t>.</w:t>
       </w:r>
     </w:p>
     <w:p/>

</xml_diff>